<commit_message>
28/09/2023 4:57 p.m. |DOCS: Manual Instructivo APPSOCCER (PT2)
</commit_message>
<xml_diff>
--- a/soccerapp/docs/ELABORACION DE PROYECTO.docx
+++ b/soccerapp/docs/ELABORACION DE PROYECTO.docx
@@ -247,26 +247,15 @@
         <w:rPr>
           <w:lang w:val="en-US"/>
         </w:rPr>
-        <w:t xml:space="preserve">    &lt;h1&gt;Hello, </w:t>
-      </w:r>
-      <w:proofErr w:type="gramStart"/>
-      <w:r>
-        <w:rPr>
-          <w:lang w:val="en-US"/>
-        </w:rPr>
-        <w:t>world!&lt;</w:t>
-      </w:r>
-      <w:proofErr w:type="gramEnd"/>
-      <w:r>
-        <w:rPr>
-          <w:lang w:val="en-US"/>
-        </w:rPr>
-        <w:t>/h1&gt;</w:t>
-      </w:r>
-    </w:p>
-    <w:p>
-      <w:pPr>
-        <w:pStyle w:val="Prrafodelista"/>
+        <w:t xml:space="preserve">    &lt;h1&gt;Hello, world!&lt;/h1&gt;</w:t>
+      </w:r>
+    </w:p>
+    <w:p>
+      <w:pPr>
+        <w:pStyle w:val="Prrafodelista"/>
+        <w:rPr>
+          <w:lang w:val="en-US"/>
+        </w:rPr>
       </w:pPr>
       <w:r>
         <w:rPr>
@@ -275,15 +264,10 @@
         <w:t xml:space="preserve">  </w:t>
       </w:r>
       <w:r>
-        <w:t>&lt;/</w:t>
-      </w:r>
-      <w:proofErr w:type="spellStart"/>
-      <w:r>
-        <w:t>body</w:t>
-      </w:r>
-      <w:proofErr w:type="spellEnd"/>
-      <w:r>
-        <w:t>&gt;</w:t>
+        <w:rPr>
+          <w:lang w:val="en-US"/>
+        </w:rPr>
+        <w:t>&lt;/body&gt;</w:t>
       </w:r>
     </w:p>
     <w:p>
@@ -358,13 +342,7 @@
         <w:rPr>
           <w:lang w:val="en-US"/>
         </w:rPr>
-        <w:t>bootstrap.min.css</w:t>
-      </w:r>
-      <w:r>
-        <w:rPr>
-          <w:lang w:val="en-US"/>
-        </w:rPr>
-        <w:t xml:space="preserve"> </w:t>
+        <w:t xml:space="preserve">bootstrap.min.css </w:t>
       </w:r>
       <w:hyperlink r:id="rId5" w:history="1">
         <w:r>
@@ -1969,21 +1947,7 @@
         <w:rPr>
           <w:lang w:val="en-US"/>
         </w:rPr>
-        <w:t xml:space="preserve">" class="form-text"&gt;We'll never share your email with anyone </w:t>
-      </w:r>
-      <w:proofErr w:type="gramStart"/>
-      <w:r>
-        <w:rPr>
-          <w:lang w:val="en-US"/>
-        </w:rPr>
-        <w:t>else.&lt;</w:t>
-      </w:r>
-      <w:proofErr w:type="gramEnd"/>
-      <w:r>
-        <w:rPr>
-          <w:lang w:val="en-US"/>
-        </w:rPr>
-        <w:t>/div&gt;</w:t>
+        <w:t>" class="form-text"&gt;We'll never share your email with anyone else.&lt;/div&gt;</w:t>
       </w:r>
     </w:p>
     <w:p>
@@ -2351,12 +2315,1440 @@
     </w:p>
     <w:p>
       <w:pPr>
-        <w:pStyle w:val="Prrafodelista"/>
-        <w:ind w:left="1080"/>
-        <w:rPr>
-          <w:lang w:val="es-ES"/>
-        </w:rPr>
-      </w:pPr>
+        <w:rPr>
+          <w:lang w:val="es-ES"/>
+        </w:rPr>
+      </w:pPr>
+      <w:r>
+        <w:rPr>
+          <w:lang w:val="es-ES"/>
+        </w:rPr>
+        <w:lastRenderedPageBreak/>
+        <w:t>PARTE II</w:t>
+      </w:r>
+    </w:p>
+    <w:p>
+      <w:pPr>
+        <w:pStyle w:val="Prrafodelista"/>
+        <w:numPr>
+          <w:ilvl w:val="0"/>
+          <w:numId w:val="5"/>
+        </w:numPr>
+        <w:rPr>
+          <w:lang w:val="es-ES"/>
+        </w:rPr>
+      </w:pPr>
+      <w:r>
+        <w:rPr>
+          <w:lang w:val="es-ES"/>
+        </w:rPr>
+        <w:t xml:space="preserve">En el archivo </w:t>
+      </w:r>
+      <w:proofErr w:type="spellStart"/>
+      <w:r>
+        <w:rPr>
+          <w:lang w:val="es-ES"/>
+        </w:rPr>
+        <w:t>index.php</w:t>
+      </w:r>
+      <w:proofErr w:type="spellEnd"/>
+      <w:r>
+        <w:rPr>
+          <w:lang w:val="es-ES"/>
+        </w:rPr>
+        <w:t>, anexar los siguientes cambios:</w:t>
+      </w:r>
+    </w:p>
+    <w:p>
+      <w:pPr>
+        <w:pStyle w:val="Prrafodelista"/>
+        <w:numPr>
+          <w:ilvl w:val="1"/>
+          <w:numId w:val="5"/>
+        </w:numPr>
+        <w:rPr>
+          <w:lang w:val="es-ES"/>
+        </w:rPr>
+      </w:pPr>
+      <w:r>
+        <w:rPr>
+          <w:lang w:val="es-ES"/>
+        </w:rPr>
+        <w:t>Menu</w:t>
+      </w:r>
+    </w:p>
+    <w:p>
+      <w:pPr>
+        <w:pStyle w:val="Prrafodelista"/>
+        <w:ind w:left="1080"/>
+        <w:rPr>
+          <w:lang w:val="es-ES"/>
+        </w:rPr>
+      </w:pPr>
+      <w:r>
+        <w:rPr>
+          <w:lang w:val="es-ES"/>
+        </w:rPr>
+        <w:t xml:space="preserve">    &lt;</w:t>
+      </w:r>
+      <w:proofErr w:type="spellStart"/>
+      <w:r>
+        <w:rPr>
+          <w:lang w:val="es-ES"/>
+        </w:rPr>
+        <w:t>div</w:t>
+      </w:r>
+      <w:proofErr w:type="spellEnd"/>
+      <w:r>
+        <w:rPr>
+          <w:lang w:val="es-ES"/>
+        </w:rPr>
+        <w:t xml:space="preserve"> class="container"&gt;</w:t>
+      </w:r>
+    </w:p>
+    <w:p>
+      <w:pPr>
+        <w:pStyle w:val="Prrafodelista"/>
+        <w:ind w:left="1080"/>
+        <w:rPr>
+          <w:lang w:val="en-US"/>
+        </w:rPr>
+      </w:pPr>
+      <w:r>
+        <w:rPr>
+          <w:lang w:val="en-US"/>
+        </w:rPr>
+        <w:t xml:space="preserve">      &lt;nav class="navbar navbar-expand-lg </w:t>
+      </w:r>
+      <w:proofErr w:type="spellStart"/>
+      <w:r>
+        <w:rPr>
+          <w:lang w:val="en-US"/>
+        </w:rPr>
+        <w:t>bg</w:t>
+      </w:r>
+      <w:proofErr w:type="spellEnd"/>
+      <w:r>
+        <w:rPr>
+          <w:lang w:val="en-US"/>
+        </w:rPr>
+        <w:t>-body-tertiary"&gt;</w:t>
+      </w:r>
+    </w:p>
+    <w:p>
+      <w:pPr>
+        <w:pStyle w:val="Prrafodelista"/>
+        <w:ind w:left="1080"/>
+        <w:rPr>
+          <w:lang w:val="en-US"/>
+        </w:rPr>
+      </w:pPr>
+      <w:r>
+        <w:rPr>
+          <w:lang w:val="en-US"/>
+        </w:rPr>
+        <w:t xml:space="preserve">        &lt;div class="container-fluid"&gt;</w:t>
+      </w:r>
+    </w:p>
+    <w:p>
+      <w:pPr>
+        <w:pStyle w:val="Prrafodelista"/>
+        <w:ind w:left="1080"/>
+        <w:rPr>
+          <w:lang w:val="en-US"/>
+        </w:rPr>
+      </w:pPr>
+      <w:r>
+        <w:rPr>
+          <w:lang w:val="en-US"/>
+        </w:rPr>
+        <w:t xml:space="preserve">          &lt;a class="navbar-brand" </w:t>
+      </w:r>
+      <w:proofErr w:type="spellStart"/>
+      <w:r>
+        <w:rPr>
+          <w:lang w:val="en-US"/>
+        </w:rPr>
+        <w:t>href</w:t>
+      </w:r>
+      <w:proofErr w:type="spellEnd"/>
+      <w:r>
+        <w:rPr>
+          <w:lang w:val="en-US"/>
+        </w:rPr>
+        <w:t>="#"&gt;APPSOCCER&lt;/a&gt;</w:t>
+      </w:r>
+    </w:p>
+    <w:p>
+      <w:pPr>
+        <w:pStyle w:val="Prrafodelista"/>
+        <w:ind w:left="1080"/>
+        <w:rPr>
+          <w:lang w:val="en-US"/>
+        </w:rPr>
+      </w:pPr>
+      <w:r>
+        <w:rPr>
+          <w:lang w:val="en-US"/>
+        </w:rPr>
+        <w:t xml:space="preserve">          &lt;button class="navbar-toggler" type="button" data-bs-toggle="collapse" data-bs-target="#</w:t>
+      </w:r>
+      <w:proofErr w:type="spellStart"/>
+      <w:r>
+        <w:rPr>
+          <w:lang w:val="en-US"/>
+        </w:rPr>
+        <w:t>navbarNav</w:t>
+      </w:r>
+      <w:proofErr w:type="spellEnd"/>
+      <w:r>
+        <w:rPr>
+          <w:lang w:val="en-US"/>
+        </w:rPr>
+        <w:t>" aria-controls="</w:t>
+      </w:r>
+      <w:proofErr w:type="spellStart"/>
+      <w:r>
+        <w:rPr>
+          <w:lang w:val="en-US"/>
+        </w:rPr>
+        <w:t>navbarNav</w:t>
+      </w:r>
+      <w:proofErr w:type="spellEnd"/>
+      <w:r>
+        <w:rPr>
+          <w:lang w:val="en-US"/>
+        </w:rPr>
+        <w:t>" aria-expanded="false" aria-label="Toggle navigation"&gt;</w:t>
+      </w:r>
+    </w:p>
+    <w:p>
+      <w:pPr>
+        <w:pStyle w:val="Prrafodelista"/>
+        <w:ind w:left="1080"/>
+        <w:rPr>
+          <w:lang w:val="en-US"/>
+        </w:rPr>
+      </w:pPr>
+      <w:r>
+        <w:rPr>
+          <w:lang w:val="en-US"/>
+        </w:rPr>
+        <w:t xml:space="preserve">            &lt;span class="navbar-toggler-icon"&gt;&lt;/span&gt;</w:t>
+      </w:r>
+    </w:p>
+    <w:p>
+      <w:pPr>
+        <w:pStyle w:val="Prrafodelista"/>
+        <w:ind w:left="1080"/>
+        <w:rPr>
+          <w:lang w:val="en-US"/>
+        </w:rPr>
+      </w:pPr>
+      <w:r>
+        <w:rPr>
+          <w:lang w:val="en-US"/>
+        </w:rPr>
+        <w:t xml:space="preserve">          &lt;/button&gt;</w:t>
+      </w:r>
+    </w:p>
+    <w:p>
+      <w:pPr>
+        <w:pStyle w:val="Prrafodelista"/>
+        <w:ind w:left="1080"/>
+        <w:rPr>
+          <w:lang w:val="en-US"/>
+        </w:rPr>
+      </w:pPr>
+      <w:r>
+        <w:rPr>
+          <w:lang w:val="en-US"/>
+        </w:rPr>
+        <w:t xml:space="preserve">          &lt;div class="collapse navbar-collapse" id="</w:t>
+      </w:r>
+      <w:proofErr w:type="spellStart"/>
+      <w:r>
+        <w:rPr>
+          <w:lang w:val="en-US"/>
+        </w:rPr>
+        <w:t>navbarNav</w:t>
+      </w:r>
+      <w:proofErr w:type="spellEnd"/>
+      <w:r>
+        <w:rPr>
+          <w:lang w:val="en-US"/>
+        </w:rPr>
+        <w:t>"&gt;</w:t>
+      </w:r>
+    </w:p>
+    <w:p>
+      <w:pPr>
+        <w:pStyle w:val="Prrafodelista"/>
+        <w:ind w:left="1080"/>
+        <w:rPr>
+          <w:lang w:val="en-US"/>
+        </w:rPr>
+      </w:pPr>
+      <w:r>
+        <w:rPr>
+          <w:lang w:val="en-US"/>
+        </w:rPr>
+        <w:t xml:space="preserve">            &lt;</w:t>
+      </w:r>
+      <w:proofErr w:type="spellStart"/>
+      <w:r>
+        <w:rPr>
+          <w:lang w:val="en-US"/>
+        </w:rPr>
+        <w:t>ul</w:t>
+      </w:r>
+      <w:proofErr w:type="spellEnd"/>
+      <w:r>
+        <w:rPr>
+          <w:lang w:val="en-US"/>
+        </w:rPr>
+        <w:t xml:space="preserve"> class="navbar-nav"&gt;</w:t>
+      </w:r>
+    </w:p>
+    <w:p>
+      <w:pPr>
+        <w:pStyle w:val="Prrafodelista"/>
+        <w:ind w:left="1080"/>
+        <w:rPr>
+          <w:lang w:val="en-US"/>
+        </w:rPr>
+      </w:pPr>
+      <w:r>
+        <w:rPr>
+          <w:lang w:val="en-US"/>
+        </w:rPr>
+        <w:t xml:space="preserve">              &lt;li class="nav-item"&gt;</w:t>
+      </w:r>
+    </w:p>
+    <w:p>
+      <w:pPr>
+        <w:pStyle w:val="Prrafodelista"/>
+        <w:ind w:left="1080"/>
+        <w:rPr>
+          <w:lang w:val="en-US"/>
+        </w:rPr>
+      </w:pPr>
+      <w:r>
+        <w:rPr>
+          <w:lang w:val="en-US"/>
+        </w:rPr>
+        <w:t xml:space="preserve">                &lt;a class="nav-link" aria-current="page" </w:t>
+      </w:r>
+      <w:proofErr w:type="spellStart"/>
+      <w:r>
+        <w:rPr>
+          <w:lang w:val="en-US"/>
+        </w:rPr>
+        <w:t>href</w:t>
+      </w:r>
+      <w:proofErr w:type="spellEnd"/>
+      <w:r>
+        <w:rPr>
+          <w:lang w:val="en-US"/>
+        </w:rPr>
+        <w:t>="#"&gt;</w:t>
+      </w:r>
+      <w:proofErr w:type="spellStart"/>
+      <w:r>
+        <w:rPr>
+          <w:lang w:val="en-US"/>
+        </w:rPr>
+        <w:t>Equipos</w:t>
+      </w:r>
+      <w:proofErr w:type="spellEnd"/>
+      <w:r>
+        <w:rPr>
+          <w:lang w:val="en-US"/>
+        </w:rPr>
+        <w:t>&lt;/a&gt;</w:t>
+      </w:r>
+    </w:p>
+    <w:p>
+      <w:pPr>
+        <w:pStyle w:val="Prrafodelista"/>
+        <w:ind w:left="1080"/>
+        <w:rPr>
+          <w:lang w:val="en-US"/>
+        </w:rPr>
+      </w:pPr>
+      <w:r>
+        <w:rPr>
+          <w:lang w:val="en-US"/>
+        </w:rPr>
+        <w:t xml:space="preserve">              &lt;/li&gt;</w:t>
+      </w:r>
+    </w:p>
+    <w:p>
+      <w:pPr>
+        <w:pStyle w:val="Prrafodelista"/>
+        <w:ind w:left="1080"/>
+        <w:rPr>
+          <w:lang w:val="en-US"/>
+        </w:rPr>
+      </w:pPr>
+      <w:r>
+        <w:rPr>
+          <w:lang w:val="en-US"/>
+        </w:rPr>
+        <w:t xml:space="preserve">              &lt;li class="nav-item"&gt;</w:t>
+      </w:r>
+    </w:p>
+    <w:p>
+      <w:pPr>
+        <w:pStyle w:val="Prrafodelista"/>
+        <w:ind w:left="1080"/>
+        <w:rPr>
+          <w:lang w:val="en-US"/>
+        </w:rPr>
+      </w:pPr>
+      <w:r>
+        <w:rPr>
+          <w:lang w:val="en-US"/>
+        </w:rPr>
+        <w:t xml:space="preserve">                &lt;a class="nav-link" </w:t>
+      </w:r>
+      <w:proofErr w:type="spellStart"/>
+      <w:r>
+        <w:rPr>
+          <w:lang w:val="en-US"/>
+        </w:rPr>
+        <w:t>href</w:t>
+      </w:r>
+      <w:proofErr w:type="spellEnd"/>
+      <w:r>
+        <w:rPr>
+          <w:lang w:val="en-US"/>
+        </w:rPr>
+        <w:t>="#"&gt;</w:t>
+      </w:r>
+      <w:proofErr w:type="spellStart"/>
+      <w:r>
+        <w:rPr>
+          <w:lang w:val="en-US"/>
+        </w:rPr>
+        <w:t>Partidos</w:t>
+      </w:r>
+      <w:proofErr w:type="spellEnd"/>
+      <w:r>
+        <w:rPr>
+          <w:lang w:val="en-US"/>
+        </w:rPr>
+        <w:t>&lt;/a&gt;</w:t>
+      </w:r>
+    </w:p>
+    <w:p>
+      <w:pPr>
+        <w:pStyle w:val="Prrafodelista"/>
+        <w:ind w:left="1080"/>
+        <w:rPr>
+          <w:lang w:val="es-ES"/>
+        </w:rPr>
+      </w:pPr>
+      <w:r>
+        <w:rPr>
+          <w:lang w:val="en-US"/>
+        </w:rPr>
+        <w:t xml:space="preserve">              </w:t>
+      </w:r>
+      <w:r>
+        <w:rPr>
+          <w:lang w:val="es-ES"/>
+        </w:rPr>
+        <w:t>&lt;/</w:t>
+      </w:r>
+      <w:proofErr w:type="spellStart"/>
+      <w:r>
+        <w:rPr>
+          <w:lang w:val="es-ES"/>
+        </w:rPr>
+        <w:t>li</w:t>
+      </w:r>
+      <w:proofErr w:type="spellEnd"/>
+      <w:r>
+        <w:rPr>
+          <w:lang w:val="es-ES"/>
+        </w:rPr>
+        <w:t>&gt;</w:t>
+      </w:r>
+    </w:p>
+    <w:p>
+      <w:pPr>
+        <w:pStyle w:val="Prrafodelista"/>
+        <w:ind w:left="1080"/>
+        <w:rPr>
+          <w:lang w:val="es-ES"/>
+        </w:rPr>
+      </w:pPr>
+      <w:r>
+        <w:rPr>
+          <w:lang w:val="es-ES"/>
+        </w:rPr>
+        <w:t xml:space="preserve">            &lt;/</w:t>
+      </w:r>
+      <w:proofErr w:type="spellStart"/>
+      <w:r>
+        <w:rPr>
+          <w:lang w:val="es-ES"/>
+        </w:rPr>
+        <w:t>ul</w:t>
+      </w:r>
+      <w:proofErr w:type="spellEnd"/>
+      <w:r>
+        <w:rPr>
+          <w:lang w:val="es-ES"/>
+        </w:rPr>
+        <w:t>&gt;</w:t>
+      </w:r>
+    </w:p>
+    <w:p>
+      <w:pPr>
+        <w:pStyle w:val="Prrafodelista"/>
+        <w:ind w:left="1080"/>
+        <w:rPr>
+          <w:lang w:val="es-ES"/>
+        </w:rPr>
+      </w:pPr>
+      <w:r>
+        <w:rPr>
+          <w:lang w:val="es-ES"/>
+        </w:rPr>
+        <w:t xml:space="preserve">          &lt;/</w:t>
+      </w:r>
+      <w:proofErr w:type="spellStart"/>
+      <w:r>
+        <w:rPr>
+          <w:lang w:val="es-ES"/>
+        </w:rPr>
+        <w:t>div</w:t>
+      </w:r>
+      <w:proofErr w:type="spellEnd"/>
+      <w:r>
+        <w:rPr>
+          <w:lang w:val="es-ES"/>
+        </w:rPr>
+        <w:t>&gt;</w:t>
+      </w:r>
+    </w:p>
+    <w:p>
+      <w:pPr>
+        <w:pStyle w:val="Prrafodelista"/>
+        <w:ind w:left="1080"/>
+        <w:rPr>
+          <w:lang w:val="es-ES"/>
+        </w:rPr>
+      </w:pPr>
+      <w:r>
+        <w:rPr>
+          <w:lang w:val="es-ES"/>
+        </w:rPr>
+        <w:t xml:space="preserve">        &lt;/</w:t>
+      </w:r>
+      <w:proofErr w:type="spellStart"/>
+      <w:r>
+        <w:rPr>
+          <w:lang w:val="es-ES"/>
+        </w:rPr>
+        <w:t>div</w:t>
+      </w:r>
+      <w:proofErr w:type="spellEnd"/>
+      <w:r>
+        <w:rPr>
+          <w:lang w:val="es-ES"/>
+        </w:rPr>
+        <w:t>&gt;</w:t>
+      </w:r>
+    </w:p>
+    <w:p>
+      <w:pPr>
+        <w:pStyle w:val="Prrafodelista"/>
+        <w:ind w:left="1080"/>
+        <w:rPr>
+          <w:lang w:val="es-ES"/>
+        </w:rPr>
+      </w:pPr>
+      <w:r>
+        <w:rPr>
+          <w:lang w:val="es-ES"/>
+        </w:rPr>
+        <w:t xml:space="preserve">      &lt;/</w:t>
+      </w:r>
+      <w:proofErr w:type="spellStart"/>
+      <w:r>
+        <w:rPr>
+          <w:lang w:val="es-ES"/>
+        </w:rPr>
+        <w:t>nav</w:t>
+      </w:r>
+      <w:proofErr w:type="spellEnd"/>
+      <w:r>
+        <w:rPr>
+          <w:lang w:val="es-ES"/>
+        </w:rPr>
+        <w:t>&gt;</w:t>
+      </w:r>
+    </w:p>
+    <w:p>
+      <w:pPr>
+        <w:pStyle w:val="Prrafodelista"/>
+        <w:ind w:left="1080"/>
+        <w:rPr>
+          <w:lang w:val="es-ES"/>
+        </w:rPr>
+      </w:pPr>
+    </w:p>
+    <w:p>
+      <w:pPr>
+        <w:pStyle w:val="Prrafodelista"/>
+        <w:numPr>
+          <w:ilvl w:val="1"/>
+          <w:numId w:val="5"/>
+        </w:numPr>
+        <w:rPr>
+          <w:lang w:val="es-ES"/>
+        </w:rPr>
+      </w:pPr>
+      <w:r>
+        <w:rPr>
+          <w:lang w:val="es-ES"/>
+        </w:rPr>
+        <w:t>Lista</w:t>
+      </w:r>
+    </w:p>
+    <w:p>
+      <w:pPr>
+        <w:pStyle w:val="Prrafodelista"/>
+        <w:ind w:left="1080"/>
+        <w:rPr>
+          <w:lang w:val="es-ES"/>
+        </w:rPr>
+      </w:pPr>
+      <w:r>
+        <w:rPr>
+          <w:lang w:val="es-ES"/>
+        </w:rPr>
+        <w:t>&lt;</w:t>
+      </w:r>
+      <w:proofErr w:type="spellStart"/>
+      <w:r>
+        <w:rPr>
+          <w:lang w:val="es-ES"/>
+        </w:rPr>
+        <w:t>section</w:t>
+      </w:r>
+      <w:proofErr w:type="spellEnd"/>
+      <w:r>
+        <w:rPr>
+          <w:lang w:val="es-ES"/>
+        </w:rPr>
+        <w:t xml:space="preserve"> id="lista"&gt;</w:t>
+      </w:r>
+    </w:p>
+    <w:p>
+      <w:pPr>
+        <w:pStyle w:val="Prrafodelista"/>
+        <w:ind w:left="1080"/>
+        <w:rPr>
+          <w:lang w:val="es-ES"/>
+        </w:rPr>
+      </w:pPr>
+      <w:r>
+        <w:rPr>
+          <w:lang w:val="es-ES"/>
+        </w:rPr>
+        <w:t xml:space="preserve">        &lt;h5&gt;Listado de Equipos&lt;/h5&gt;</w:t>
+      </w:r>
+    </w:p>
+    <w:p>
+      <w:pPr>
+        <w:pStyle w:val="Prrafodelista"/>
+        <w:ind w:left="1080"/>
+        <w:rPr>
+          <w:lang w:val="en-US"/>
+        </w:rPr>
+      </w:pPr>
+      <w:r>
+        <w:rPr>
+          <w:lang w:val="es-ES"/>
+        </w:rPr>
+        <w:t xml:space="preserve">        </w:t>
+      </w:r>
+      <w:r>
+        <w:rPr>
+          <w:lang w:val="en-US"/>
+        </w:rPr>
+        <w:t>&lt;</w:t>
+      </w:r>
+      <w:proofErr w:type="spellStart"/>
+      <w:r>
+        <w:rPr>
+          <w:lang w:val="en-US"/>
+        </w:rPr>
+        <w:t>hr</w:t>
+      </w:r>
+      <w:proofErr w:type="spellEnd"/>
+      <w:r>
+        <w:rPr>
+          <w:lang w:val="en-US"/>
+        </w:rPr>
+        <w:t>&gt;</w:t>
+      </w:r>
+    </w:p>
+    <w:p>
+      <w:pPr>
+        <w:pStyle w:val="Prrafodelista"/>
+        <w:ind w:left="1080"/>
+        <w:rPr>
+          <w:lang w:val="en-US"/>
+        </w:rPr>
+      </w:pPr>
+      <w:r>
+        <w:rPr>
+          <w:lang w:val="en-US"/>
+        </w:rPr>
+        <w:t xml:space="preserve">        &lt;div&gt;</w:t>
+      </w:r>
+    </w:p>
+    <w:p>
+      <w:pPr>
+        <w:pStyle w:val="Prrafodelista"/>
+        <w:ind w:left="1080"/>
+        <w:rPr>
+          <w:lang w:val="en-US"/>
+        </w:rPr>
+      </w:pPr>
+      <w:r>
+        <w:rPr>
+          <w:lang w:val="en-US"/>
+        </w:rPr>
+        <w:t xml:space="preserve">          &lt;a class="</w:t>
+      </w:r>
+      <w:proofErr w:type="spellStart"/>
+      <w:r>
+        <w:rPr>
+          <w:lang w:val="en-US"/>
+        </w:rPr>
+        <w:t>btn</w:t>
+      </w:r>
+      <w:proofErr w:type="spellEnd"/>
+      <w:r>
+        <w:rPr>
+          <w:lang w:val="en-US"/>
+        </w:rPr>
+        <w:t xml:space="preserve"> </w:t>
+      </w:r>
+      <w:proofErr w:type="spellStart"/>
+      <w:r>
+        <w:rPr>
+          <w:lang w:val="en-US"/>
+        </w:rPr>
+        <w:t>btn</w:t>
+      </w:r>
+      <w:proofErr w:type="spellEnd"/>
+      <w:r>
+        <w:rPr>
+          <w:lang w:val="en-US"/>
+        </w:rPr>
+        <w:t xml:space="preserve">-primary" </w:t>
+      </w:r>
+      <w:proofErr w:type="spellStart"/>
+      <w:r>
+        <w:rPr>
+          <w:lang w:val="en-US"/>
+        </w:rPr>
+        <w:t>href</w:t>
+      </w:r>
+      <w:proofErr w:type="spellEnd"/>
+      <w:r>
+        <w:rPr>
+          <w:lang w:val="en-US"/>
+        </w:rPr>
+        <w:t>="#" role="button" id="nuevo"&gt;Nuevo&lt;/a&gt;</w:t>
+      </w:r>
+    </w:p>
+    <w:p>
+      <w:pPr>
+        <w:pStyle w:val="Prrafodelista"/>
+        <w:ind w:left="1080"/>
+        <w:rPr>
+          <w:lang w:val="en-US"/>
+        </w:rPr>
+      </w:pPr>
+      <w:r>
+        <w:rPr>
+          <w:lang w:val="en-US"/>
+        </w:rPr>
+        <w:t xml:space="preserve">        &lt;/div&gt;</w:t>
+      </w:r>
+    </w:p>
+    <w:p>
+      <w:pPr>
+        <w:pStyle w:val="Prrafodelista"/>
+        <w:ind w:left="1080"/>
+        <w:rPr>
+          <w:lang w:val="en-US"/>
+        </w:rPr>
+      </w:pPr>
+      <w:r>
+        <w:rPr>
+          <w:lang w:val="en-US"/>
+        </w:rPr>
+        <w:t xml:space="preserve">        &lt;table class="table"&gt;</w:t>
+      </w:r>
+    </w:p>
+    <w:p>
+      <w:pPr>
+        <w:pStyle w:val="Prrafodelista"/>
+        <w:ind w:left="1080"/>
+        <w:rPr>
+          <w:lang w:val="en-US"/>
+        </w:rPr>
+      </w:pPr>
+      <w:r>
+        <w:rPr>
+          <w:lang w:val="en-US"/>
+        </w:rPr>
+        <w:t xml:space="preserve">          &lt;</w:t>
+      </w:r>
+      <w:proofErr w:type="spellStart"/>
+      <w:r>
+        <w:rPr>
+          <w:lang w:val="en-US"/>
+        </w:rPr>
+        <w:t>thead</w:t>
+      </w:r>
+      <w:proofErr w:type="spellEnd"/>
+      <w:r>
+        <w:rPr>
+          <w:lang w:val="en-US"/>
+        </w:rPr>
+        <w:t>&gt;</w:t>
+      </w:r>
+    </w:p>
+    <w:p>
+      <w:pPr>
+        <w:pStyle w:val="Prrafodelista"/>
+        <w:ind w:left="1080"/>
+        <w:rPr>
+          <w:lang w:val="en-US"/>
+        </w:rPr>
+      </w:pPr>
+      <w:r>
+        <w:rPr>
+          <w:lang w:val="en-US"/>
+        </w:rPr>
+        <w:t xml:space="preserve">            &lt;tr&gt;</w:t>
+      </w:r>
+    </w:p>
+    <w:p>
+      <w:pPr>
+        <w:pStyle w:val="Prrafodelista"/>
+        <w:ind w:left="1080"/>
+        <w:rPr>
+          <w:lang w:val="en-US"/>
+        </w:rPr>
+      </w:pPr>
+      <w:r>
+        <w:rPr>
+          <w:lang w:val="en-US"/>
+        </w:rPr>
+        <w:t xml:space="preserve">              &lt;</w:t>
+      </w:r>
+      <w:proofErr w:type="spellStart"/>
+      <w:r>
+        <w:rPr>
+          <w:lang w:val="en-US"/>
+        </w:rPr>
+        <w:t>th</w:t>
+      </w:r>
+      <w:proofErr w:type="spellEnd"/>
+      <w:r>
+        <w:rPr>
+          <w:lang w:val="en-US"/>
+        </w:rPr>
+        <w:t xml:space="preserve"> scope="col"&gt;#&lt;/th&gt;</w:t>
+      </w:r>
+    </w:p>
+    <w:p>
+      <w:pPr>
+        <w:pStyle w:val="Prrafodelista"/>
+        <w:ind w:left="1080"/>
+        <w:rPr>
+          <w:lang w:val="en-US"/>
+        </w:rPr>
+      </w:pPr>
+      <w:r>
+        <w:rPr>
+          <w:lang w:val="en-US"/>
+        </w:rPr>
+        <w:t xml:space="preserve">              &lt;</w:t>
+      </w:r>
+      <w:proofErr w:type="spellStart"/>
+      <w:r>
+        <w:rPr>
+          <w:lang w:val="en-US"/>
+        </w:rPr>
+        <w:t>th</w:t>
+      </w:r>
+      <w:proofErr w:type="spellEnd"/>
+      <w:r>
+        <w:rPr>
+          <w:lang w:val="en-US"/>
+        </w:rPr>
+        <w:t xml:space="preserve"> scope="col"&gt;Nombre&lt;/</w:t>
+      </w:r>
+      <w:proofErr w:type="spellStart"/>
+      <w:r>
+        <w:rPr>
+          <w:lang w:val="en-US"/>
+        </w:rPr>
+        <w:t>th</w:t>
+      </w:r>
+      <w:proofErr w:type="spellEnd"/>
+      <w:r>
+        <w:rPr>
+          <w:lang w:val="en-US"/>
+        </w:rPr>
+        <w:t>&gt;</w:t>
+      </w:r>
+    </w:p>
+    <w:p>
+      <w:pPr>
+        <w:pStyle w:val="Prrafodelista"/>
+        <w:ind w:left="1080"/>
+        <w:rPr>
+          <w:lang w:val="en-US"/>
+        </w:rPr>
+      </w:pPr>
+      <w:r>
+        <w:rPr>
+          <w:lang w:val="en-US"/>
+        </w:rPr>
+        <w:t xml:space="preserve">              &lt;</w:t>
+      </w:r>
+      <w:proofErr w:type="spellStart"/>
+      <w:r>
+        <w:rPr>
+          <w:lang w:val="en-US"/>
+        </w:rPr>
+        <w:t>th</w:t>
+      </w:r>
+      <w:proofErr w:type="spellEnd"/>
+      <w:r>
+        <w:rPr>
+          <w:lang w:val="en-US"/>
+        </w:rPr>
+        <w:t xml:space="preserve"> scope="col"&gt;</w:t>
+      </w:r>
+      <w:proofErr w:type="spellStart"/>
+      <w:r>
+        <w:rPr>
+          <w:lang w:val="en-US"/>
+        </w:rPr>
+        <w:t>Opciones</w:t>
+      </w:r>
+      <w:proofErr w:type="spellEnd"/>
+      <w:r>
+        <w:rPr>
+          <w:lang w:val="en-US"/>
+        </w:rPr>
+        <w:t>&lt;/</w:t>
+      </w:r>
+      <w:proofErr w:type="spellStart"/>
+      <w:r>
+        <w:rPr>
+          <w:lang w:val="en-US"/>
+        </w:rPr>
+        <w:t>th</w:t>
+      </w:r>
+      <w:proofErr w:type="spellEnd"/>
+      <w:r>
+        <w:rPr>
+          <w:lang w:val="en-US"/>
+        </w:rPr>
+        <w:t>&gt;</w:t>
+      </w:r>
+    </w:p>
+    <w:p>
+      <w:pPr>
+        <w:pStyle w:val="Prrafodelista"/>
+        <w:ind w:left="1080"/>
+        <w:rPr>
+          <w:lang w:val="en-US"/>
+        </w:rPr>
+      </w:pPr>
+      <w:r>
+        <w:rPr>
+          <w:lang w:val="en-US"/>
+        </w:rPr>
+        <w:t xml:space="preserve">            &lt;/tr&gt;</w:t>
+      </w:r>
+    </w:p>
+    <w:p>
+      <w:pPr>
+        <w:pStyle w:val="Prrafodelista"/>
+        <w:ind w:left="1080"/>
+        <w:rPr>
+          <w:lang w:val="en-US"/>
+        </w:rPr>
+      </w:pPr>
+      <w:r>
+        <w:rPr>
+          <w:lang w:val="en-US"/>
+        </w:rPr>
+        <w:t xml:space="preserve">          &lt;/</w:t>
+      </w:r>
+      <w:proofErr w:type="spellStart"/>
+      <w:r>
+        <w:rPr>
+          <w:lang w:val="en-US"/>
+        </w:rPr>
+        <w:t>thead</w:t>
+      </w:r>
+      <w:proofErr w:type="spellEnd"/>
+      <w:r>
+        <w:rPr>
+          <w:lang w:val="en-US"/>
+        </w:rPr>
+        <w:t>&gt;</w:t>
+      </w:r>
+    </w:p>
+    <w:p>
+      <w:pPr>
+        <w:pStyle w:val="Prrafodelista"/>
+        <w:ind w:left="1080"/>
+        <w:rPr>
+          <w:lang w:val="en-US"/>
+        </w:rPr>
+      </w:pPr>
+      <w:r>
+        <w:rPr>
+          <w:lang w:val="en-US"/>
+        </w:rPr>
+        <w:t xml:space="preserve">          &lt;</w:t>
+      </w:r>
+      <w:proofErr w:type="spellStart"/>
+      <w:r>
+        <w:rPr>
+          <w:lang w:val="en-US"/>
+        </w:rPr>
+        <w:t>tbody</w:t>
+      </w:r>
+      <w:proofErr w:type="spellEnd"/>
+      <w:r>
+        <w:rPr>
+          <w:lang w:val="en-US"/>
+        </w:rPr>
+        <w:t xml:space="preserve"> id="</w:t>
+      </w:r>
+      <w:proofErr w:type="spellStart"/>
+      <w:r>
+        <w:rPr>
+          <w:lang w:val="en-US"/>
+        </w:rPr>
+        <w:t>tbody</w:t>
+      </w:r>
+      <w:proofErr w:type="spellEnd"/>
+      <w:r>
+        <w:rPr>
+          <w:lang w:val="en-US"/>
+        </w:rPr>
+        <w:t>"&gt;</w:t>
+      </w:r>
+    </w:p>
+    <w:p>
+      <w:pPr>
+        <w:pStyle w:val="Prrafodelista"/>
+        <w:ind w:left="1080"/>
+        <w:rPr>
+          <w:lang w:val="es-ES"/>
+        </w:rPr>
+      </w:pPr>
+      <w:r>
+        <w:rPr>
+          <w:lang w:val="en-US"/>
+        </w:rPr>
+        <w:t xml:space="preserve">          </w:t>
+      </w:r>
+      <w:r>
+        <w:rPr>
+          <w:lang w:val="es-ES"/>
+        </w:rPr>
+        <w:t>&lt;/</w:t>
+      </w:r>
+      <w:proofErr w:type="spellStart"/>
+      <w:r>
+        <w:rPr>
+          <w:lang w:val="es-ES"/>
+        </w:rPr>
+        <w:t>tbody</w:t>
+      </w:r>
+      <w:proofErr w:type="spellEnd"/>
+      <w:r>
+        <w:rPr>
+          <w:lang w:val="es-ES"/>
+        </w:rPr>
+        <w:t>&gt;</w:t>
+      </w:r>
+    </w:p>
+    <w:p>
+      <w:pPr>
+        <w:pStyle w:val="Prrafodelista"/>
+        <w:ind w:left="1080"/>
+        <w:rPr>
+          <w:lang w:val="es-ES"/>
+        </w:rPr>
+      </w:pPr>
+      <w:r>
+        <w:rPr>
+          <w:lang w:val="es-ES"/>
+        </w:rPr>
+        <w:t xml:space="preserve">        &lt;/table&gt;</w:t>
+      </w:r>
+    </w:p>
+    <w:p>
+      <w:pPr>
+        <w:pStyle w:val="Prrafodelista"/>
+        <w:ind w:left="1080"/>
+        <w:rPr>
+          <w:lang w:val="es-ES"/>
+        </w:rPr>
+      </w:pPr>
+      <w:r>
+        <w:rPr>
+          <w:lang w:val="es-ES"/>
+        </w:rPr>
+        <w:t xml:space="preserve">      &lt;/</w:t>
+      </w:r>
+      <w:proofErr w:type="spellStart"/>
+      <w:r>
+        <w:rPr>
+          <w:lang w:val="es-ES"/>
+        </w:rPr>
+        <w:t>section</w:t>
+      </w:r>
+      <w:proofErr w:type="spellEnd"/>
+      <w:r>
+        <w:rPr>
+          <w:lang w:val="es-ES"/>
+        </w:rPr>
+        <w:t>&gt;</w:t>
+      </w:r>
+    </w:p>
+    <w:p>
+      <w:pPr>
+        <w:pStyle w:val="Prrafodelista"/>
+        <w:numPr>
+          <w:ilvl w:val="1"/>
+          <w:numId w:val="5"/>
+        </w:numPr>
+        <w:rPr>
+          <w:lang w:val="es-ES"/>
+        </w:rPr>
+      </w:pPr>
+      <w:r>
+        <w:rPr>
+          <w:lang w:val="es-ES"/>
+        </w:rPr>
+        <w:lastRenderedPageBreak/>
+        <w:t>Formulario</w:t>
+      </w:r>
+    </w:p>
+    <w:p>
+      <w:pPr>
+        <w:pStyle w:val="Prrafodelista"/>
+        <w:ind w:left="1080"/>
+        <w:rPr>
+          <w:lang w:val="es-ES"/>
+        </w:rPr>
+      </w:pPr>
+      <w:r>
+        <w:rPr>
+          <w:lang w:val="es-ES"/>
+        </w:rPr>
+        <w:t>&lt;</w:t>
+      </w:r>
+      <w:proofErr w:type="spellStart"/>
+      <w:r>
+        <w:rPr>
+          <w:lang w:val="es-ES"/>
+        </w:rPr>
+        <w:t>section</w:t>
+      </w:r>
+      <w:proofErr w:type="spellEnd"/>
+      <w:r>
+        <w:rPr>
+          <w:lang w:val="es-ES"/>
+        </w:rPr>
+        <w:t xml:space="preserve"> id="</w:t>
+      </w:r>
+      <w:proofErr w:type="spellStart"/>
+      <w:r>
+        <w:rPr>
+          <w:lang w:val="es-ES"/>
+        </w:rPr>
+        <w:t>form</w:t>
+      </w:r>
+      <w:proofErr w:type="spellEnd"/>
+      <w:r>
+        <w:rPr>
+          <w:lang w:val="es-ES"/>
+        </w:rPr>
+        <w:t>"&gt;</w:t>
+      </w:r>
+    </w:p>
+    <w:p>
+      <w:pPr>
+        <w:pStyle w:val="Prrafodelista"/>
+        <w:ind w:left="1080"/>
+        <w:rPr>
+          <w:lang w:val="es-ES"/>
+        </w:rPr>
+      </w:pPr>
+      <w:r>
+        <w:rPr>
+          <w:lang w:val="es-ES"/>
+        </w:rPr>
+        <w:t xml:space="preserve">        &lt;h5&gt;Formulario de Equipo&lt;/h5&gt;</w:t>
+      </w:r>
+    </w:p>
+    <w:p>
+      <w:pPr>
+        <w:pStyle w:val="Prrafodelista"/>
+        <w:ind w:left="1080"/>
+        <w:rPr>
+          <w:lang w:val="en-US"/>
+        </w:rPr>
+      </w:pPr>
+      <w:r>
+        <w:rPr>
+          <w:lang w:val="es-ES"/>
+        </w:rPr>
+        <w:t xml:space="preserve">        </w:t>
+      </w:r>
+      <w:r>
+        <w:rPr>
+          <w:lang w:val="en-US"/>
+        </w:rPr>
+        <w:t>&lt;hr&gt;</w:t>
+      </w:r>
+    </w:p>
+    <w:p>
+      <w:pPr>
+        <w:pStyle w:val="Prrafodelista"/>
+        <w:ind w:left="1080"/>
+        <w:rPr>
+          <w:lang w:val="en-US"/>
+        </w:rPr>
+      </w:pPr>
+      <w:r>
+        <w:rPr>
+          <w:lang w:val="en-US"/>
+        </w:rPr>
+        <w:t xml:space="preserve">        &lt;form&gt;</w:t>
+      </w:r>
+    </w:p>
+    <w:p>
+      <w:pPr>
+        <w:pStyle w:val="Prrafodelista"/>
+        <w:ind w:left="1080"/>
+        <w:rPr>
+          <w:lang w:val="en-US"/>
+        </w:rPr>
+      </w:pPr>
+      <w:r>
+        <w:rPr>
+          <w:lang w:val="en-US"/>
+        </w:rPr>
+        <w:t xml:space="preserve">          &lt;div class="mb-3"&gt;</w:t>
+      </w:r>
+    </w:p>
+    <w:p>
+      <w:pPr>
+        <w:pStyle w:val="Prrafodelista"/>
+        <w:ind w:left="1080"/>
+        <w:rPr>
+          <w:lang w:val="en-US"/>
+        </w:rPr>
+      </w:pPr>
+      <w:r>
+        <w:rPr>
+          <w:lang w:val="en-US"/>
+        </w:rPr>
+        <w:t xml:space="preserve">            &lt;label for="nombre" class="form-label"&gt;Nombre&lt;/label&gt;</w:t>
+      </w:r>
+    </w:p>
+    <w:p>
+      <w:pPr>
+        <w:pStyle w:val="Prrafodelista"/>
+        <w:ind w:left="1080"/>
+        <w:rPr>
+          <w:lang w:val="en-US"/>
+        </w:rPr>
+      </w:pPr>
+      <w:r>
+        <w:rPr>
+          <w:lang w:val="en-US"/>
+        </w:rPr>
+        <w:t xml:space="preserve">            &lt;input type="text" class="form-control" id="nombre"&gt;</w:t>
+      </w:r>
+    </w:p>
+    <w:p>
+      <w:pPr>
+        <w:pStyle w:val="Prrafodelista"/>
+        <w:ind w:left="1080"/>
+        <w:rPr>
+          <w:lang w:val="en-US"/>
+        </w:rPr>
+      </w:pPr>
+      <w:r>
+        <w:rPr>
+          <w:lang w:val="en-US"/>
+        </w:rPr>
+        <w:t xml:space="preserve">          &lt;/div&gt;</w:t>
+      </w:r>
+    </w:p>
+    <w:p>
+      <w:pPr>
+        <w:pStyle w:val="Prrafodelista"/>
+        <w:ind w:left="1080"/>
+        <w:rPr>
+          <w:lang w:val="en-US"/>
+        </w:rPr>
+      </w:pPr>
+      <w:r>
+        <w:rPr>
+          <w:lang w:val="en-US"/>
+        </w:rPr>
+        <w:t xml:space="preserve">          &lt;div class="mb-3"&gt;</w:t>
+      </w:r>
+    </w:p>
+    <w:p>
+      <w:pPr>
+        <w:pStyle w:val="Prrafodelista"/>
+        <w:ind w:left="1080"/>
+        <w:rPr>
+          <w:lang w:val="en-US"/>
+        </w:rPr>
+      </w:pPr>
+      <w:r>
+        <w:rPr>
+          <w:lang w:val="en-US"/>
+        </w:rPr>
+        <w:t xml:space="preserve">            &lt;button type="submit" class="btn btn-primary"&gt;Guardar&lt;/button&gt;</w:t>
+      </w:r>
+    </w:p>
+    <w:p>
+      <w:pPr>
+        <w:pStyle w:val="Prrafodelista"/>
+        <w:ind w:left="1080"/>
+        <w:rPr>
+          <w:lang w:val="en-US"/>
+        </w:rPr>
+      </w:pPr>
+      <w:r>
+        <w:rPr>
+          <w:lang w:val="en-US"/>
+        </w:rPr>
+        <w:t xml:space="preserve">            &lt;button type="reset" class="btn btn-danger" id="volver"&gt;Volver&lt;/button&gt;</w:t>
+      </w:r>
+    </w:p>
+    <w:p>
+      <w:pPr>
+        <w:pStyle w:val="Prrafodelista"/>
+        <w:ind w:left="1080"/>
+        <w:rPr>
+          <w:lang w:val="es-ES"/>
+        </w:rPr>
+      </w:pPr>
+      <w:r>
+        <w:rPr>
+          <w:lang w:val="en-US"/>
+        </w:rPr>
+        <w:t xml:space="preserve">          </w:t>
+      </w:r>
+      <w:r>
+        <w:rPr>
+          <w:lang w:val="es-ES"/>
+        </w:rPr>
+        <w:t>&lt;/</w:t>
+      </w:r>
+      <w:proofErr w:type="spellStart"/>
+      <w:r>
+        <w:rPr>
+          <w:lang w:val="es-ES"/>
+        </w:rPr>
+        <w:t>div</w:t>
+      </w:r>
+      <w:proofErr w:type="spellEnd"/>
+      <w:r>
+        <w:rPr>
+          <w:lang w:val="es-ES"/>
+        </w:rPr>
+        <w:t>&gt;</w:t>
+      </w:r>
+    </w:p>
+    <w:p>
+      <w:pPr>
+        <w:pStyle w:val="Prrafodelista"/>
+        <w:ind w:left="1080"/>
+        <w:rPr>
+          <w:lang w:val="es-ES"/>
+        </w:rPr>
+      </w:pPr>
+      <w:r>
+        <w:rPr>
+          <w:lang w:val="es-ES"/>
+        </w:rPr>
+        <w:t xml:space="preserve">        &lt;/</w:t>
+      </w:r>
+      <w:proofErr w:type="spellStart"/>
+      <w:r>
+        <w:rPr>
+          <w:lang w:val="es-ES"/>
+        </w:rPr>
+        <w:t>form</w:t>
+      </w:r>
+      <w:proofErr w:type="spellEnd"/>
+      <w:r>
+        <w:rPr>
+          <w:lang w:val="es-ES"/>
+        </w:rPr>
+        <w:t>&gt;</w:t>
+      </w:r>
+    </w:p>
+    <w:p>
+      <w:pPr>
+        <w:pStyle w:val="Prrafodelista"/>
+        <w:ind w:left="1080"/>
+        <w:rPr>
+          <w:lang w:val="es-ES"/>
+        </w:rPr>
+      </w:pPr>
+      <w:r>
+        <w:rPr>
+          <w:lang w:val="es-ES"/>
+        </w:rPr>
+        <w:t xml:space="preserve">      &lt;/</w:t>
+      </w:r>
+      <w:proofErr w:type="spellStart"/>
+      <w:r>
+        <w:rPr>
+          <w:lang w:val="es-ES"/>
+        </w:rPr>
+        <w:t>section</w:t>
+      </w:r>
+      <w:proofErr w:type="spellEnd"/>
+      <w:r>
+        <w:rPr>
+          <w:lang w:val="es-ES"/>
+        </w:rPr>
+        <w:t>&gt;</w:t>
+      </w:r>
     </w:p>
     <w:sectPr>
       <w:pgSz w:w="12240" w:h="15840"/>
@@ -2750,6 +4142,127 @@
       </w:rPr>
     </w:lvl>
   </w:abstractNum>
+  <w:abstractNum w:abstractNumId="4" w15:restartNumberingAfterBreak="0">
+    <w:nsid w:val="72D11019"/>
+    <w:multiLevelType w:val="multilevel"/>
+    <w:tmpl w:val="8CB8E6B4"/>
+    <w:lvl w:ilvl="0">
+      <w:start w:val="1"/>
+      <w:numFmt w:val="decimal"/>
+      <w:lvlText w:val="%1."/>
+      <w:lvlJc w:val="left"/>
+      <w:pPr>
+        <w:ind w:left="720" w:hanging="360"/>
+      </w:pPr>
+      <w:rPr>
+        <w:rFonts w:hint="default"/>
+      </w:rPr>
+    </w:lvl>
+    <w:lvl w:ilvl="1">
+      <w:start w:val="1"/>
+      <w:numFmt w:val="decimal"/>
+      <w:isLgl/>
+      <w:lvlText w:val="%1.%2"/>
+      <w:lvlJc w:val="left"/>
+      <w:pPr>
+        <w:ind w:left="1080" w:hanging="360"/>
+      </w:pPr>
+      <w:rPr>
+        <w:rFonts w:hint="default"/>
+      </w:rPr>
+    </w:lvl>
+    <w:lvl w:ilvl="2">
+      <w:start w:val="1"/>
+      <w:numFmt w:val="decimal"/>
+      <w:isLgl/>
+      <w:lvlText w:val="%1.%2.%3"/>
+      <w:lvlJc w:val="left"/>
+      <w:pPr>
+        <w:ind w:left="1800" w:hanging="720"/>
+      </w:pPr>
+      <w:rPr>
+        <w:rFonts w:hint="default"/>
+      </w:rPr>
+    </w:lvl>
+    <w:lvl w:ilvl="3">
+      <w:start w:val="1"/>
+      <w:numFmt w:val="decimal"/>
+      <w:isLgl/>
+      <w:lvlText w:val="%1.%2.%3.%4"/>
+      <w:lvlJc w:val="left"/>
+      <w:pPr>
+        <w:ind w:left="2160" w:hanging="720"/>
+      </w:pPr>
+      <w:rPr>
+        <w:rFonts w:hint="default"/>
+      </w:rPr>
+    </w:lvl>
+    <w:lvl w:ilvl="4">
+      <w:start w:val="1"/>
+      <w:numFmt w:val="decimal"/>
+      <w:isLgl/>
+      <w:lvlText w:val="%1.%2.%3.%4.%5"/>
+      <w:lvlJc w:val="left"/>
+      <w:pPr>
+        <w:ind w:left="2880" w:hanging="1080"/>
+      </w:pPr>
+      <w:rPr>
+        <w:rFonts w:hint="default"/>
+      </w:rPr>
+    </w:lvl>
+    <w:lvl w:ilvl="5">
+      <w:start w:val="1"/>
+      <w:numFmt w:val="decimal"/>
+      <w:isLgl/>
+      <w:lvlText w:val="%1.%2.%3.%4.%5.%6"/>
+      <w:lvlJc w:val="left"/>
+      <w:pPr>
+        <w:ind w:left="3240" w:hanging="1080"/>
+      </w:pPr>
+      <w:rPr>
+        <w:rFonts w:hint="default"/>
+      </w:rPr>
+    </w:lvl>
+    <w:lvl w:ilvl="6">
+      <w:start w:val="1"/>
+      <w:numFmt w:val="decimal"/>
+      <w:isLgl/>
+      <w:lvlText w:val="%1.%2.%3.%4.%5.%6.%7"/>
+      <w:lvlJc w:val="left"/>
+      <w:pPr>
+        <w:ind w:left="3960" w:hanging="1440"/>
+      </w:pPr>
+      <w:rPr>
+        <w:rFonts w:hint="default"/>
+      </w:rPr>
+    </w:lvl>
+    <w:lvl w:ilvl="7">
+      <w:start w:val="1"/>
+      <w:numFmt w:val="decimal"/>
+      <w:isLgl/>
+      <w:lvlText w:val="%1.%2.%3.%4.%5.%6.%7.%8"/>
+      <w:lvlJc w:val="left"/>
+      <w:pPr>
+        <w:ind w:left="4320" w:hanging="1440"/>
+      </w:pPr>
+      <w:rPr>
+        <w:rFonts w:hint="default"/>
+      </w:rPr>
+    </w:lvl>
+    <w:lvl w:ilvl="8">
+      <w:start w:val="1"/>
+      <w:numFmt w:val="decimal"/>
+      <w:isLgl/>
+      <w:lvlText w:val="%1.%2.%3.%4.%5.%6.%7.%8.%9"/>
+      <w:lvlJc w:val="left"/>
+      <w:pPr>
+        <w:ind w:left="4680" w:hanging="1440"/>
+      </w:pPr>
+      <w:rPr>
+        <w:rFonts w:hint="default"/>
+      </w:rPr>
+    </w:lvl>
+  </w:abstractNum>
   <w:num w:numId="1" w16cid:durableId="752891735">
     <w:abstractNumId w:val="2"/>
   </w:num>
@@ -2761,6 +4274,9 @@
   </w:num>
   <w:num w:numId="4" w16cid:durableId="2084328969">
     <w:abstractNumId w:val="1"/>
+  </w:num>
+  <w:num w:numId="5" w16cid:durableId="1256861753">
+    <w:abstractNumId w:val="4"/>
   </w:num>
 </w:numbering>
 </file>

</xml_diff>